<commit_message>
changed game design document
</commit_message>
<xml_diff>
--- a/Game Design Document.docx
+++ b/Game Design Document.docx
@@ -61,7 +61,21 @@
           <w:lang w:val="en-GB"/>
         </w:rPr>
         <w:br/>
-        <w:t xml:space="preserve">probs gonna be along the lines of a game taking place in resort, where you have to clear 3 rooms each containing a puzzle which gives you a piece of paper </w:t>
+        <w:t xml:space="preserve">probs </w:t>
+      </w:r>
+      <w:proofErr w:type="spellStart"/>
+      <w:r>
+        <w:rPr>
+          <w:lang w:val="en-GB"/>
+        </w:rPr>
+        <w:t>gonna</w:t>
+      </w:r>
+      <w:proofErr w:type="spellEnd"/>
+      <w:r>
+        <w:rPr>
+          <w:lang w:val="en-GB"/>
+        </w:rPr>
+        <w:t xml:space="preserve"> be along the lines of a game taking place in resort, where you have to clear 3 rooms each containing a puzzle which gives you a piece of paper </w:t>
       </w:r>
       <w:r>
         <w:rPr>
@@ -413,7 +427,41 @@
           <w:bCs/>
           <w:lang w:val="en-GB"/>
         </w:rPr>
-        <w:t xml:space="preserve">Our Team : </w:t>
+        <w:t xml:space="preserve">Our Team </w:t>
+      </w:r>
+      <w:r>
+        <w:rPr>
+          <w:b/>
+          <w:bCs/>
+          <w:lang w:val="en-GB"/>
+        </w:rPr>
+        <w:t xml:space="preserve">(the </w:t>
+      </w:r>
+      <w:proofErr w:type="spellStart"/>
+      <w:r>
+        <w:rPr>
+          <w:b/>
+          <w:bCs/>
+          <w:lang w:val="en-GB"/>
+        </w:rPr>
+        <w:t>BlockHeads</w:t>
+      </w:r>
+      <w:proofErr w:type="spellEnd"/>
+      <w:r>
+        <w:rPr>
+          <w:b/>
+          <w:bCs/>
+          <w:lang w:val="en-GB"/>
+        </w:rPr>
+        <w:t>)</w:t>
+      </w:r>
+      <w:r>
+        <w:rPr>
+          <w:b/>
+          <w:bCs/>
+          <w:lang w:val="en-GB"/>
+        </w:rPr>
+        <w:t xml:space="preserve">: </w:t>
       </w:r>
     </w:p>
     <w:p>
@@ -483,7 +531,35 @@
         <w:rPr>
           <w:lang w:val="en-GB"/>
         </w:rPr>
-        <w:t>Feline Stemp, Isabel Min, Jill Beers, Joep, Joyce Aker, Kevin Assink, Tes Lopes Cardozo, Tessa Speets, Thom Koper</w:t>
+        <w:t xml:space="preserve">Feline Stemp, Isabel Min, Jill Beers, Joep, Joyce Aker, Kevin Assink, </w:t>
+      </w:r>
+      <w:proofErr w:type="spellStart"/>
+      <w:r>
+        <w:rPr>
+          <w:lang w:val="en-GB"/>
+        </w:rPr>
+        <w:t>Tes</w:t>
+      </w:r>
+      <w:proofErr w:type="spellEnd"/>
+      <w:r>
+        <w:rPr>
+          <w:lang w:val="en-GB"/>
+        </w:rPr>
+        <w:t xml:space="preserve"> Lopes Cardozo, Tessa </w:t>
+      </w:r>
+      <w:proofErr w:type="spellStart"/>
+      <w:r>
+        <w:rPr>
+          <w:lang w:val="en-GB"/>
+        </w:rPr>
+        <w:t>Speets</w:t>
+      </w:r>
+      <w:proofErr w:type="spellEnd"/>
+      <w:r>
+        <w:rPr>
+          <w:lang w:val="en-GB"/>
+        </w:rPr>
+        <w:t>, Thom Koper</w:t>
       </w:r>
     </w:p>
     <w:p>
@@ -733,7 +809,21 @@
         <w:rPr>
           <w:lang w:val="en-GB"/>
         </w:rPr>
-        <w:t xml:space="preserve">9 may 2022 : briefing @ stedelijke museum </w:t>
+        <w:t xml:space="preserve">9 may 2022 : briefing @ </w:t>
+      </w:r>
+      <w:proofErr w:type="spellStart"/>
+      <w:r>
+        <w:rPr>
+          <w:lang w:val="en-GB"/>
+        </w:rPr>
+        <w:t>stedelijke</w:t>
+      </w:r>
+      <w:proofErr w:type="spellEnd"/>
+      <w:r>
+        <w:rPr>
+          <w:lang w:val="en-GB"/>
+        </w:rPr>
+        <w:t xml:space="preserve"> museum </w:t>
       </w:r>
     </w:p>
     <w:p>
@@ -751,7 +841,21 @@
         <w:rPr>
           <w:lang w:val="en-GB"/>
         </w:rPr>
-        <w:t>10 may 2022 : Team meeting + brainstorming game + making planning (Trello + git repo)</w:t>
+        <w:t xml:space="preserve">10 may 2022 : Team meeting + brainstorming game + making planning (Trello + </w:t>
+      </w:r>
+      <w:proofErr w:type="spellStart"/>
+      <w:r>
+        <w:rPr>
+          <w:lang w:val="en-GB"/>
+        </w:rPr>
+        <w:t>git</w:t>
+      </w:r>
+      <w:proofErr w:type="spellEnd"/>
+      <w:r>
+        <w:rPr>
+          <w:lang w:val="en-GB"/>
+        </w:rPr>
+        <w:t xml:space="preserve"> repo)</w:t>
       </w:r>
     </w:p>
     <w:p>

</xml_diff>